<commit_message>
Documentation, presentation and file organization correction
</commit_message>
<xml_diff>
--- a/Documents/Documentation .docx
+++ b/Documents/Documentation .docx
@@ -22,7 +22,7 @@
           <w:lang w:val="en-US"/>
         </w:rPr>
         <w:drawing>
-          <wp:anchor distT="0" distB="0" distL="114300" distR="114300" simplePos="0" relativeHeight="251662336" behindDoc="1" locked="0" layoutInCell="1" allowOverlap="1" wp14:anchorId="2ED743A4" wp14:editId="22257C75">
+          <wp:anchor distT="0" distB="0" distL="114300" distR="114300" simplePos="0" relativeHeight="251662336" behindDoc="1" locked="0" layoutInCell="1" allowOverlap="1" wp14:anchorId="2ED743A4" wp14:editId="134C74B1">
             <wp:simplePos x="0" y="0"/>
             <wp:positionH relativeFrom="margin">
               <wp:posOffset>-1060450</wp:posOffset>
@@ -48,13 +48,7 @@
                   </pic:nvPicPr>
                   <pic:blipFill>
                     <a:blip r:embed="rId8">
-                      <a:duotone>
-                        <a:schemeClr val="bg2">
-                          <a:shade val="45000"/>
-                          <a:satMod val="135000"/>
-                        </a:schemeClr>
-                        <a:prstClr val="white"/>
-                      </a:duotone>
+                      <a:grayscl/>
                       <a:extLst>
                         <a:ext uri="{28A0092B-C50C-407E-A947-70E740481C1C}">
                           <a14:useLocalDpi xmlns:a14="http://schemas.microsoft.com/office/drawing/2010/main" val="0"/>
@@ -1010,7 +1004,7 @@
           <w:lang w:val="en-US"/>
         </w:rPr>
         <w:drawing>
-          <wp:anchor distT="0" distB="0" distL="114300" distR="114300" simplePos="0" relativeHeight="251698176" behindDoc="1" locked="0" layoutInCell="1" allowOverlap="1" wp14:anchorId="0A16E9EA" wp14:editId="4785D9E2">
+          <wp:anchor distT="0" distB="0" distL="114300" distR="114300" simplePos="0" relativeHeight="251698176" behindDoc="1" locked="0" layoutInCell="1" allowOverlap="1" wp14:anchorId="0A16E9EA" wp14:editId="0B158FE0">
             <wp:simplePos x="0" y="0"/>
             <wp:positionH relativeFrom="page">
               <wp:align>left</wp:align>
@@ -1036,13 +1030,7 @@
                   </pic:nvPicPr>
                   <pic:blipFill>
                     <a:blip r:embed="rId8">
-                      <a:duotone>
-                        <a:schemeClr val="bg2">
-                          <a:shade val="45000"/>
-                          <a:satMod val="135000"/>
-                        </a:schemeClr>
-                        <a:prstClr val="white"/>
-                      </a:duotone>
+                      <a:grayscl/>
                       <a:extLst>
                         <a:ext uri="{28A0092B-C50C-407E-A947-70E740481C1C}">
                           <a14:useLocalDpi xmlns:a14="http://schemas.microsoft.com/office/drawing/2010/main" val="0"/>
@@ -1129,6 +1117,7 @@
           <w:szCs w:val="28"/>
         </w:rPr>
       </w:pPr>
+      <w:bookmarkStart w:id="0" w:name="_GoBack"/>
       <w:r>
         <w:rPr>
           <w:rFonts w:asciiTheme="majorHAnsi" w:eastAsia="Proxima Nova" w:hAnsiTheme="majorHAnsi" w:cstheme="majorHAnsi"/>
@@ -1140,7 +1129,7 @@
         </w:rPr>
         <w:lastRenderedPageBreak/>
         <w:drawing>
-          <wp:anchor distT="0" distB="0" distL="114300" distR="114300" simplePos="0" relativeHeight="251667456" behindDoc="1" locked="0" layoutInCell="1" allowOverlap="1" wp14:anchorId="055AE95E" wp14:editId="7504842C">
+          <wp:anchor distT="0" distB="0" distL="114300" distR="114300" simplePos="0" relativeHeight="251667456" behindDoc="1" locked="0" layoutInCell="1" allowOverlap="1" wp14:anchorId="055AE95E" wp14:editId="1571A5C5">
             <wp:simplePos x="0" y="0"/>
             <wp:positionH relativeFrom="page">
               <wp:posOffset>-38100</wp:posOffset>
@@ -1166,13 +1155,7 @@
                   </pic:nvPicPr>
                   <pic:blipFill>
                     <a:blip r:embed="rId8">
-                      <a:duotone>
-                        <a:schemeClr val="bg2">
-                          <a:shade val="45000"/>
-                          <a:satMod val="135000"/>
-                        </a:schemeClr>
-                        <a:prstClr val="white"/>
-                      </a:duotone>
+                      <a:grayscl/>
                       <a:extLst>
                         <a:ext uri="{28A0092B-C50C-407E-A947-70E740481C1C}">
                           <a14:useLocalDpi xmlns:a14="http://schemas.microsoft.com/office/drawing/2010/main" val="0"/>
@@ -1211,6 +1194,7 @@
           </wp:anchor>
         </w:drawing>
       </w:r>
+      <w:bookmarkEnd w:id="0"/>
     </w:p>
     <w:p>
       <w:pPr>
@@ -1295,9 +1279,9 @@
           <w:szCs w:val="28"/>
         </w:rPr>
       </w:pPr>
-      <w:bookmarkStart w:id="0" w:name="_GoBack"/>
-      <w:bookmarkEnd w:id="0"/>
     </w:p>
+    <w:bookmarkStart w:id="1" w:name="_Toc183301752"/>
+    <w:bookmarkStart w:id="2" w:name="_Toc183347281"/>
     <w:p>
       <w:pPr>
         <w:pStyle w:val="Heading2"/>
@@ -1313,8 +1297,6 @@
           <w:szCs w:val="24"/>
         </w:rPr>
       </w:pPr>
-      <w:bookmarkStart w:id="1" w:name="_Toc183301752"/>
-      <w:bookmarkStart w:id="2" w:name="_Toc183347281"/>
       <w:r>
         <w:rPr>
           <w:rFonts w:ascii="Poppins" w:hAnsi="Poppins" w:cs="Poppins"/>
@@ -11964,7 +11946,7 @@
 </file>
 
 <file path=customXml/itemProps1.xml><?xml version="1.0" encoding="utf-8"?>
-<ds:datastoreItem xmlns:ds="http://schemas.openxmlformats.org/officeDocument/2006/customXml" ds:itemID="{438A0D1F-7C4F-49A2-9FEC-51764A93865A}">
+<ds:datastoreItem xmlns:ds="http://schemas.openxmlformats.org/officeDocument/2006/customXml" ds:itemID="{28430344-F081-4215-9D34-AEF0CC04E311}">
   <ds:schemaRefs>
     <ds:schemaRef ds:uri="http://schemas.openxmlformats.org/officeDocument/2006/bibliography"/>
   </ds:schemaRefs>

</xml_diff>